<commit_message>
Include the resources to learn Git and GitHub
modified:   slides/short_git_tutorial.docx
</commit_message>
<xml_diff>
--- a/slides/short_git_tutorial.docx
+++ b/slides/short_git_tutorial.docx
@@ -24,24 +24,14 @@
           <w:numId w:val="1"/>
         </w:numPr>
       </w:pPr>
-      <w:r>
-        <w:fldChar w:fldCharType="begin"/>
-      </w:r>
-      <w:r>
-        <w:instrText>HYPERLINK "https://education.github.com/pack"</w:instrText>
-      </w:r>
-      <w:r>
-        <w:fldChar w:fldCharType="separate"/>
-      </w:r>
-      <w:r>
-        <w:rPr>
-          <w:rStyle w:val="Hyperlink"/>
-        </w:rPr>
-        <w:t>Apply for a student developer pack</w:t>
-      </w:r>
-      <w:r>
-        <w:fldChar w:fldCharType="end"/>
-      </w:r>
+      <w:hyperlink r:id="rId5" w:history="1">
+        <w:r>
+          <w:rPr>
+            <w:rStyle w:val="Hyperlink"/>
+          </w:rPr>
+          <w:t>Apply for a student developer pack</w:t>
+        </w:r>
+      </w:hyperlink>
       <w:r>
         <w:t xml:space="preserve"> </w:t>
       </w:r>
@@ -65,7 +55,7 @@
       <w:r>
         <w:t xml:space="preserve"> detail </w:t>
       </w:r>
-      <w:hyperlink r:id="rId5" w:history="1">
+      <w:hyperlink r:id="rId6" w:history="1">
         <w:r>
           <w:rPr>
             <w:rStyle w:val="Hyperlink"/>
@@ -133,7 +123,7 @@
                     <pic:cNvPicPr/>
                   </pic:nvPicPr>
                   <pic:blipFill>
-                    <a:blip r:embed="rId6">
+                    <a:blip r:embed="rId7">
                       <a:extLst>
                         <a:ext uri="{28A0092B-C50C-407E-A947-70E740481C1C}">
                           <a14:useLocalDpi xmlns:a14="http://schemas.microsoft.com/office/drawing/2010/main" val="0"/>
@@ -223,9 +213,6 @@
           <w:ilvl w:val="0"/>
           <w:numId w:val="1"/>
         </w:numPr>
-        <w:rPr>
-          <w:rFonts w:hint="eastAsia"/>
-        </w:rPr>
       </w:pPr>
       <w:r>
         <w:t xml:space="preserve">Clone the </w:t>
@@ -472,145 +459,161 @@
       <w:r>
         <w:t xml:space="preserve"> </w:t>
       </w:r>
+      <w:r>
+        <w:t>commitment.</w:t>
+      </w:r>
+    </w:p>
+    <w:p>
+      <w:pPr>
+        <w:pStyle w:val="ListParagraph"/>
+        <w:numPr>
+          <w:ilvl w:val="1"/>
+          <w:numId w:val="1"/>
+        </w:numPr>
+      </w:pPr>
+      <w:r>
+        <w:t xml:space="preserve">$ </w:t>
+      </w:r>
+      <w:proofErr w:type="spellStart"/>
+      <w:r>
+        <w:t>git</w:t>
+      </w:r>
+      <w:proofErr w:type="spellEnd"/>
+      <w:r>
+        <w:t xml:space="preserve"> add &lt;file01&gt; &lt;file02&gt; …</w:t>
+      </w:r>
+    </w:p>
+    <w:p>
+      <w:pPr>
+        <w:pStyle w:val="ListParagraph"/>
+        <w:numPr>
+          <w:ilvl w:val="0"/>
+          <w:numId w:val="1"/>
+        </w:numPr>
+      </w:pPr>
+      <w:r>
+        <w:t>Commit the changes to the local repository.</w:t>
+      </w:r>
+    </w:p>
+    <w:p>
+      <w:pPr>
+        <w:pStyle w:val="ListParagraph"/>
+        <w:numPr>
+          <w:ilvl w:val="1"/>
+          <w:numId w:val="1"/>
+        </w:numPr>
+      </w:pPr>
+      <w:r>
+        <w:t xml:space="preserve">$ </w:t>
+      </w:r>
+      <w:proofErr w:type="spellStart"/>
+      <w:r>
+        <w:t>git</w:t>
+      </w:r>
+      <w:proofErr w:type="spellEnd"/>
+      <w:r>
+        <w:t xml:space="preserve"> commit</w:t>
+      </w:r>
+    </w:p>
+    <w:p>
+      <w:pPr>
+        <w:pStyle w:val="ListParagraph"/>
+        <w:numPr>
+          <w:ilvl w:val="0"/>
+          <w:numId w:val="1"/>
+        </w:numPr>
+      </w:pPr>
+      <w:r>
+        <w:t xml:space="preserve">Push the changes in the local </w:t>
+      </w:r>
+      <w:r>
+        <w:t>repository</w:t>
+      </w:r>
+      <w:r>
+        <w:t xml:space="preserve"> to the remote </w:t>
+      </w:r>
+      <w:r>
+        <w:t>repository on GitHub.</w:t>
+      </w:r>
+    </w:p>
+    <w:p>
+      <w:pPr>
+        <w:pStyle w:val="ListParagraph"/>
+        <w:numPr>
+          <w:ilvl w:val="1"/>
+          <w:numId w:val="1"/>
+        </w:numPr>
+      </w:pPr>
+      <w:r>
+        <w:t xml:space="preserve">$ </w:t>
+      </w:r>
+      <w:proofErr w:type="spellStart"/>
+      <w:r>
+        <w:t>git</w:t>
+      </w:r>
+      <w:proofErr w:type="spellEnd"/>
+      <w:r>
+        <w:t xml:space="preserve"> push origin </w:t>
+      </w:r>
+      <w:r>
+        <w:t>&lt;your-</w:t>
+      </w:r>
+      <w:r>
+        <w:t>development-</w:t>
+      </w:r>
+      <w:r>
+        <w:t>branch&gt;</w:t>
+      </w:r>
+    </w:p>
+    <w:p>
+      <w:pPr>
+        <w:pStyle w:val="ListParagraph"/>
+        <w:numPr>
+          <w:ilvl w:val="0"/>
+          <w:numId w:val="1"/>
+        </w:numPr>
+      </w:pPr>
+      <w:r>
+        <w:t>Check your commit history.</w:t>
+      </w:r>
+    </w:p>
+    <w:p>
+      <w:pPr>
+        <w:pStyle w:val="ListParagraph"/>
+        <w:numPr>
+          <w:ilvl w:val="1"/>
+          <w:numId w:val="1"/>
+        </w:numPr>
+      </w:pPr>
+      <w:r>
+        <w:t xml:space="preserve">$ </w:t>
+      </w:r>
+      <w:proofErr w:type="spellStart"/>
+      <w:r>
+        <w:t>git</w:t>
+      </w:r>
+      <w:proofErr w:type="spellEnd"/>
+      <w:r>
+        <w:t xml:space="preserve"> log</w:t>
+      </w:r>
+    </w:p>
+    <w:p>
+      <w:pPr>
+        <w:pStyle w:val="Heading1"/>
+      </w:pPr>
+      <w:proofErr w:type="spellStart"/>
+      <w:r>
+        <w:t>Git</w:t>
+      </w:r>
+      <w:proofErr w:type="spellEnd"/>
+      <w:r>
+        <w:t xml:space="preserve"> and GitHub Learning Resources: </w:t>
+      </w:r>
+      <w:r>
+        <w:t>https://help.github.com/articles/git-and-github-learning-resources/</w:t>
+      </w:r>
       <w:bookmarkStart w:id="0" w:name="_GoBack"/>
       <w:bookmarkEnd w:id="0"/>
-      <w:r>
-        <w:t>commitment.</w:t>
-      </w:r>
-    </w:p>
-    <w:p>
-      <w:pPr>
-        <w:pStyle w:val="ListParagraph"/>
-        <w:numPr>
-          <w:ilvl w:val="1"/>
-          <w:numId w:val="1"/>
-        </w:numPr>
-      </w:pPr>
-      <w:r>
-        <w:t xml:space="preserve">$ </w:t>
-      </w:r>
-      <w:proofErr w:type="spellStart"/>
-      <w:r>
-        <w:t>git</w:t>
-      </w:r>
-      <w:proofErr w:type="spellEnd"/>
-      <w:r>
-        <w:t xml:space="preserve"> add &lt;file01&gt; &lt;file02&gt; …</w:t>
-      </w:r>
-    </w:p>
-    <w:p>
-      <w:pPr>
-        <w:pStyle w:val="ListParagraph"/>
-        <w:numPr>
-          <w:ilvl w:val="0"/>
-          <w:numId w:val="1"/>
-        </w:numPr>
-      </w:pPr>
-      <w:r>
-        <w:t>Commit the changes to the local repository.</w:t>
-      </w:r>
-    </w:p>
-    <w:p>
-      <w:pPr>
-        <w:pStyle w:val="ListParagraph"/>
-        <w:numPr>
-          <w:ilvl w:val="1"/>
-          <w:numId w:val="1"/>
-        </w:numPr>
-      </w:pPr>
-      <w:r>
-        <w:t xml:space="preserve">$ </w:t>
-      </w:r>
-      <w:proofErr w:type="spellStart"/>
-      <w:r>
-        <w:t>git</w:t>
-      </w:r>
-      <w:proofErr w:type="spellEnd"/>
-      <w:r>
-        <w:t xml:space="preserve"> commit</w:t>
-      </w:r>
-    </w:p>
-    <w:p>
-      <w:pPr>
-        <w:pStyle w:val="ListParagraph"/>
-        <w:numPr>
-          <w:ilvl w:val="0"/>
-          <w:numId w:val="1"/>
-        </w:numPr>
-      </w:pPr>
-      <w:r>
-        <w:t xml:space="preserve">Push the changes in the local </w:t>
-      </w:r>
-      <w:r>
-        <w:t>repository</w:t>
-      </w:r>
-      <w:r>
-        <w:t xml:space="preserve"> to the remote </w:t>
-      </w:r>
-      <w:r>
-        <w:t>repository on GitHub.</w:t>
-      </w:r>
-    </w:p>
-    <w:p>
-      <w:pPr>
-        <w:pStyle w:val="ListParagraph"/>
-        <w:numPr>
-          <w:ilvl w:val="1"/>
-          <w:numId w:val="1"/>
-        </w:numPr>
-      </w:pPr>
-      <w:r>
-        <w:t xml:space="preserve">$ </w:t>
-      </w:r>
-      <w:proofErr w:type="spellStart"/>
-      <w:r>
-        <w:t>git</w:t>
-      </w:r>
-      <w:proofErr w:type="spellEnd"/>
-      <w:r>
-        <w:t xml:space="preserve"> push origin </w:t>
-      </w:r>
-      <w:r>
-        <w:t>&lt;your-</w:t>
-      </w:r>
-      <w:r>
-        <w:t>development-</w:t>
-      </w:r>
-      <w:r>
-        <w:t>branch&gt;</w:t>
-      </w:r>
-    </w:p>
-    <w:p>
-      <w:pPr>
-        <w:pStyle w:val="ListParagraph"/>
-        <w:numPr>
-          <w:ilvl w:val="0"/>
-          <w:numId w:val="1"/>
-        </w:numPr>
-      </w:pPr>
-      <w:r>
-        <w:t>Check your commit history.</w:t>
-      </w:r>
-    </w:p>
-    <w:p>
-      <w:pPr>
-        <w:pStyle w:val="ListParagraph"/>
-        <w:numPr>
-          <w:ilvl w:val="1"/>
-          <w:numId w:val="1"/>
-        </w:numPr>
-      </w:pPr>
-      <w:r>
-        <w:t xml:space="preserve">$ </w:t>
-      </w:r>
-      <w:proofErr w:type="spellStart"/>
-      <w:r>
-        <w:t>git</w:t>
-      </w:r>
-      <w:proofErr w:type="spellEnd"/>
-      <w:r>
-        <w:t xml:space="preserve"> log</w:t>
-      </w:r>
     </w:p>
     <w:sectPr>
       <w:pgSz w:w="12240" w:h="15840"/>

</xml_diff>